<commit_message>
Design rule added, more information in city.
</commit_message>
<xml_diff>
--- a/City Design Rules.docx
+++ b/City Design Rules.docx
@@ -13,7 +13,19 @@
         <w:ind w:left="720" w:hanging="720"/>
       </w:pPr>
       <w:r>
-        <w:t>Rule 1: The city size should be limited to a maximum of 25x25Kms. The city can be no larger than this size.</w:t>
+        <w:t xml:space="preserve">Rule 1: The city size should be limited to a maximum of </w:t>
+      </w:r>
+      <w:r>
+        <w:t>1</w:t>
+      </w:r>
+      <w:r>
+        <w:t>5x</w:t>
+      </w:r>
+      <w:r>
+        <w:t>1</w:t>
+      </w:r>
+      <w:r>
+        <w:t>5Kms. The city can be no larger than this size.</w:t>
       </w:r>
     </w:p>
     <w:p>
@@ -52,13 +64,21 @@
       <w:pPr>
         <w:ind w:left="720" w:hanging="720"/>
       </w:pPr>
+      <w:r>
+        <w:t xml:space="preserve">Rule 6: The City should be designed based on scientific principles within social science, empirical evidence should exist for each statement that is made. </w:t>
+      </w:r>
     </w:p>
     <w:p>
-      <w:r>
-        <w:t xml:space="preserve">For now, these are the rules that I think are worth giving a thought about, I shall update them as I think becomes necessary. I shall attempt to keep them at a minimum. </w:t>
-      </w:r>
+      <w:pPr>
+        <w:ind w:left="720" w:hanging="720"/>
+      </w:pPr>
       <w:bookmarkStart w:id="0" w:name="_GoBack"/>
       <w:bookmarkEnd w:id="0"/>
+    </w:p>
+    <w:p>
+      <w:r>
+        <w:t xml:space="preserve">For now, these are the rules that I think are worth giving a thought about, I shall update them as I think becomes necessary. I shall attempt to keep them at a minimum. </w:t>
+      </w:r>
     </w:p>
     <w:p/>
     <w:sectPr>

</xml_diff>